<commit_message>
Changed total rubric points
</commit_message>
<xml_diff>
--- a/units/1_unit/06_lesson/rubric.docx
+++ b/units/1_unit/06_lesson/rubric.docx
@@ -1545,6 +1545,8 @@
           </w:tcPr>
           <w:p/>
         </w:tc>
+        <w:bookmarkStart w:id="7" w:name="_GoBack"/>
+        <w:bookmarkEnd w:id="7"/>
       </w:tr>
       <w:tr>
         <w:tc>
@@ -1594,11 +1596,11 @@
       <w:pPr>
         <w:pStyle w:val="Heading2"/>
       </w:pPr>
-      <w:bookmarkStart w:id="7" w:name="final-grade"/>
+      <w:bookmarkStart w:id="8" w:name="final-grade"/>
       <w:r>
         <w:t>Final Grade</w:t>
       </w:r>
-      <w:bookmarkEnd w:id="7"/>
+      <w:bookmarkEnd w:id="8"/>
     </w:p>
     <w:tbl>
       <w:tblPr>
@@ -1639,10 +1641,11 @@
               <w:t xml:space="preserve">____ </w:t>
             </w:r>
             <w:r>
-              <w:t>22</w:t>
-            </w:r>
-            <w:bookmarkStart w:id="8" w:name="_GoBack"/>
-            <w:bookmarkEnd w:id="8"/>
+              <w:t>2</w:t>
+            </w:r>
+            <w:r>
+              <w:t>1</w:t>
+            </w:r>
             <w:r>
               <w:t xml:space="preserve"> _____</w:t>
             </w:r>
@@ -2390,6 +2393,7 @@
     <w:lsdException w:name="HTML Sample" w:semiHidden="1" w:unhideWhenUsed="1"/>
     <w:lsdException w:name="HTML Typewriter" w:semiHidden="1" w:unhideWhenUsed="1"/>
     <w:lsdException w:name="HTML Variable" w:semiHidden="1" w:unhideWhenUsed="1"/>
+    <w:lsdException w:name="Normal Table" w:semiHidden="1" w:unhideWhenUsed="1"/>
     <w:lsdException w:name="annotation subject" w:semiHidden="1" w:unhideWhenUsed="1"/>
     <w:lsdException w:name="No List" w:semiHidden="1" w:unhideWhenUsed="1"/>
     <w:lsdException w:name="Outline List 1" w:semiHidden="1" w:unhideWhenUsed="1"/>
@@ -2436,7 +2440,9 @@
     <w:lsdException w:name="Table Subtle 2" w:semiHidden="1" w:unhideWhenUsed="1"/>
     <w:lsdException w:name="Table Web 1" w:semiHidden="1" w:unhideWhenUsed="1"/>
     <w:lsdException w:name="Table Web 2" w:semiHidden="1" w:unhideWhenUsed="1"/>
+    <w:lsdException w:name="Table Web 3" w:semiHidden="1" w:unhideWhenUsed="1"/>
     <w:lsdException w:name="Balloon Text" w:semiHidden="1" w:unhideWhenUsed="1"/>
+    <w:lsdException w:name="Table Theme" w:semiHidden="1" w:unhideWhenUsed="1"/>
     <w:lsdException w:name="Placeholder Text" w:semiHidden="1"/>
     <w:lsdException w:name="Light Shading"/>
     <w:lsdException w:name="Light List"/>
@@ -2457,6 +2463,7 @@
     <w:lsdException w:name="Light Grid Accent 1"/>
     <w:lsdException w:name="Medium Shading 1 Accent 1"/>
     <w:lsdException w:name="Medium Shading 2 Accent 1"/>
+    <w:lsdException w:name="Medium List 1 Accent 1"/>
     <w:lsdException w:name="Revision" w:semiHidden="1"/>
     <w:lsdException w:name="Medium List 2 Accent 1"/>
     <w:lsdException w:name="Medium Grid 1 Accent 1"/>
@@ -2535,6 +2542,7 @@
     <w:lsdException w:name="Dark List Accent 6"/>
     <w:lsdException w:name="Colorful Shading Accent 6"/>
     <w:lsdException w:name="Colorful List Accent 6"/>
+    <w:lsdException w:name="Colorful Grid Accent 6"/>
     <w:lsdException w:name="Bibliography" w:semiHidden="1" w:unhideWhenUsed="1"/>
     <w:lsdException w:name="TOC Heading" w:semiHidden="1" w:unhideWhenUsed="1"/>
     <w:lsdException w:name="Grid Table 4" w:uiPriority="49"/>

</xml_diff>